<commit_message>
update CER docs (V2)
</commit_message>
<xml_diff>
--- a/docs/Dossier CER/avis CER+réponses.docx
+++ b/docs/Dossier CER/avis CER+réponses.docx
@@ -101,16 +101,10 @@
           <w:szCs w:val="24"/>
           <w:lang w:val="fr-FR"/>
         </w:rPr>
-        <w:t>Labo/ Service: Motivation Brain Behavior, Institut du Cerveau– Hôpital de la Pitié-Salpêtrière</w:t>
-      </w:r>
-    </w:p>
-    <w:p>
-      <w:pPr>
-        <w:autoSpaceDE w:val="0"/>
-        <w:autoSpaceDN w:val="0"/>
-        <w:adjustRightInd w:val="0"/>
-        <w:spacing w:after="0" w:line="240" w:lineRule="auto"/>
-        <w:jc w:val="both"/>
+        <w:t xml:space="preserve">Labo/ Service: Motivation Brain </w:t>
+      </w:r>
+      <w:proofErr w:type="spellStart"/>
+      <w:r>
         <w:rPr>
           <w:rFonts w:cstheme="minorHAnsi"/>
           <w:b/>
@@ -120,7 +114,9 @@
           <w:szCs w:val="24"/>
           <w:lang w:val="fr-FR"/>
         </w:rPr>
-      </w:pPr>
+        <w:t>Behavior</w:t>
+      </w:r>
+      <w:proofErr w:type="spellEnd"/>
       <w:r>
         <w:rPr>
           <w:rFonts w:cstheme="minorHAnsi"/>
@@ -131,7 +127,7 @@
           <w:szCs w:val="24"/>
           <w:lang w:val="fr-FR"/>
         </w:rPr>
-        <w:t>Évalué à la séance du 05/05/2020</w:t>
+        <w:t>, Institut du Cerveau– Hôpital de la Pitié-Salpêtrière</w:t>
       </w:r>
     </w:p>
     <w:p>
@@ -161,7 +157,7 @@
           <w:szCs w:val="24"/>
           <w:lang w:val="fr-FR"/>
         </w:rPr>
-        <w:t>N° 2020 – CER-2020-42</w:t>
+        <w:t>Évalué à la séance du 05/05/2020</w:t>
       </w:r>
     </w:p>
     <w:p>
@@ -181,126 +177,6 @@
           <w:lang w:val="fr-FR"/>
         </w:rPr>
       </w:pPr>
-    </w:p>
-    <w:p>
-      <w:pPr>
-        <w:autoSpaceDE w:val="0"/>
-        <w:autoSpaceDN w:val="0"/>
-        <w:adjustRightInd w:val="0"/>
-        <w:spacing w:after="0" w:line="240" w:lineRule="auto"/>
-        <w:jc w:val="both"/>
-        <w:rPr>
-          <w:rFonts w:cstheme="minorHAnsi"/>
-          <w:color w:val="000000"/>
-          <w:sz w:val="24"/>
-          <w:szCs w:val="24"/>
-          <w:lang w:val="fr-FR"/>
-        </w:rPr>
-      </w:pPr>
-      <w:r>
-        <w:rPr>
-          <w:rFonts w:cstheme="minorHAnsi"/>
-          <w:color w:val="000000"/>
-          <w:sz w:val="24"/>
-          <w:szCs w:val="24"/>
-          <w:lang w:val="fr-FR"/>
-        </w:rPr>
-        <w:t xml:space="preserve">Email pour la correspondance : </w:t>
-      </w:r>
-      <w:r>
-        <w:rPr>
-          <w:rFonts w:cstheme="minorHAnsi"/>
-          <w:color w:val="0000FF"/>
-          <w:sz w:val="24"/>
-          <w:szCs w:val="24"/>
-          <w:lang w:val="fr-FR"/>
-        </w:rPr>
-        <w:t xml:space="preserve">jean.daunizeau@gmail.com </w:t>
-      </w:r>
-      <w:r>
-        <w:rPr>
-          <w:rFonts w:cstheme="minorHAnsi"/>
-          <w:color w:val="000000"/>
-          <w:sz w:val="24"/>
-          <w:szCs w:val="24"/>
-          <w:lang w:val="fr-FR"/>
-        </w:rPr>
-        <w:t>(ce mail n’est pas acceptable, il faut un compte institutionnel car gmail n’offre pas les garanties suffisantes en matière de protection des données)</w:t>
-      </w:r>
-    </w:p>
-    <w:p>
-      <w:pPr>
-        <w:autoSpaceDE w:val="0"/>
-        <w:autoSpaceDN w:val="0"/>
-        <w:adjustRightInd w:val="0"/>
-        <w:spacing w:after="0" w:line="240" w:lineRule="auto"/>
-        <w:jc w:val="both"/>
-        <w:rPr>
-          <w:rFonts w:cstheme="minorHAnsi"/>
-          <w:color w:val="000000"/>
-          <w:sz w:val="24"/>
-          <w:szCs w:val="24"/>
-          <w:lang w:val="fr-FR"/>
-        </w:rPr>
-      </w:pPr>
-    </w:p>
-    <w:p>
-      <w:pPr>
-        <w:autoSpaceDE w:val="0"/>
-        <w:autoSpaceDN w:val="0"/>
-        <w:adjustRightInd w:val="0"/>
-        <w:spacing w:after="0" w:line="240" w:lineRule="auto"/>
-        <w:jc w:val="both"/>
-        <w:rPr>
-          <w:rFonts w:cstheme="minorHAnsi"/>
-          <w:color w:val="000000"/>
-          <w:sz w:val="24"/>
-          <w:szCs w:val="24"/>
-          <w:lang w:val="fr-FR"/>
-        </w:rPr>
-      </w:pPr>
-      <w:r>
-        <w:rPr>
-          <w:rFonts w:cstheme="minorHAnsi"/>
-          <w:color w:val="FF0000"/>
-          <w:sz w:val="24"/>
-          <w:szCs w:val="24"/>
-          <w:lang w:val="fr-FR"/>
-        </w:rPr>
-        <w:t>Voici un mail institutionnel pour la correspondance : jean.daunizeau@icm-institute.org</w:t>
-      </w:r>
-    </w:p>
-    <w:p>
-      <w:pPr>
-        <w:autoSpaceDE w:val="0"/>
-        <w:autoSpaceDN w:val="0"/>
-        <w:adjustRightInd w:val="0"/>
-        <w:spacing w:after="0" w:line="240" w:lineRule="auto"/>
-        <w:jc w:val="both"/>
-        <w:rPr>
-          <w:rFonts w:cstheme="minorHAnsi"/>
-          <w:color w:val="000000"/>
-          <w:sz w:val="24"/>
-          <w:szCs w:val="24"/>
-          <w:lang w:val="fr-FR"/>
-        </w:rPr>
-      </w:pPr>
-    </w:p>
-    <w:p>
-      <w:pPr>
-        <w:autoSpaceDE w:val="0"/>
-        <w:autoSpaceDN w:val="0"/>
-        <w:adjustRightInd w:val="0"/>
-        <w:spacing w:after="0" w:line="240" w:lineRule="auto"/>
-        <w:jc w:val="both"/>
-        <w:rPr>
-          <w:rFonts w:cstheme="minorHAnsi"/>
-          <w:color w:val="000000"/>
-          <w:sz w:val="24"/>
-          <w:szCs w:val="24"/>
-          <w:lang w:val="fr-FR"/>
-        </w:rPr>
-      </w:pPr>
       <w:r>
         <w:rPr>
           <w:rFonts w:cstheme="minorHAnsi"/>
@@ -311,9 +187,16 @@
           <w:szCs w:val="24"/>
           <w:lang w:val="fr-FR"/>
         </w:rPr>
-        <w:t>Résumé</w:t>
-      </w:r>
-      <w:r>
+        <w:t>N° 2020 – CER-2020-42</w:t>
+      </w:r>
+    </w:p>
+    <w:p>
+      <w:pPr>
+        <w:autoSpaceDE w:val="0"/>
+        <w:autoSpaceDN w:val="0"/>
+        <w:adjustRightInd w:val="0"/>
+        <w:spacing w:after="0" w:line="240" w:lineRule="auto"/>
+        <w:jc w:val="both"/>
         <w:rPr>
           <w:rFonts w:cstheme="minorHAnsi"/>
           <w:b/>
@@ -323,6 +206,171 @@
           <w:szCs w:val="24"/>
           <w:lang w:val="fr-FR"/>
         </w:rPr>
+      </w:pPr>
+    </w:p>
+    <w:p>
+      <w:pPr>
+        <w:autoSpaceDE w:val="0"/>
+        <w:autoSpaceDN w:val="0"/>
+        <w:adjustRightInd w:val="0"/>
+        <w:spacing w:after="0" w:line="240" w:lineRule="auto"/>
+        <w:jc w:val="both"/>
+        <w:rPr>
+          <w:rFonts w:cstheme="minorHAnsi"/>
+          <w:color w:val="000000"/>
+          <w:sz w:val="24"/>
+          <w:szCs w:val="24"/>
+          <w:lang w:val="fr-FR"/>
+        </w:rPr>
+      </w:pPr>
+      <w:r>
+        <w:rPr>
+          <w:rFonts w:cstheme="minorHAnsi"/>
+          <w:color w:val="000000"/>
+          <w:sz w:val="24"/>
+          <w:szCs w:val="24"/>
+          <w:lang w:val="fr-FR"/>
+        </w:rPr>
+        <w:t xml:space="preserve">Email pour la correspondance : </w:t>
+      </w:r>
+      <w:r>
+        <w:rPr>
+          <w:rFonts w:cstheme="minorHAnsi"/>
+          <w:color w:val="0000FF"/>
+          <w:sz w:val="24"/>
+          <w:szCs w:val="24"/>
+          <w:lang w:val="fr-FR"/>
+        </w:rPr>
+        <w:t xml:space="preserve">jean.daunizeau@gmail.com </w:t>
+      </w:r>
+      <w:r>
+        <w:rPr>
+          <w:rFonts w:cstheme="minorHAnsi"/>
+          <w:color w:val="000000"/>
+          <w:sz w:val="24"/>
+          <w:szCs w:val="24"/>
+          <w:lang w:val="fr-FR"/>
+        </w:rPr>
+        <w:t xml:space="preserve">(ce mail n’est pas acceptable, il faut un compte institutionnel car </w:t>
+      </w:r>
+      <w:proofErr w:type="spellStart"/>
+      <w:r>
+        <w:rPr>
+          <w:rFonts w:cstheme="minorHAnsi"/>
+          <w:color w:val="000000"/>
+          <w:sz w:val="24"/>
+          <w:szCs w:val="24"/>
+          <w:lang w:val="fr-FR"/>
+        </w:rPr>
+        <w:t>gmail</w:t>
+      </w:r>
+      <w:proofErr w:type="spellEnd"/>
+      <w:r>
+        <w:rPr>
+          <w:rFonts w:cstheme="minorHAnsi"/>
+          <w:color w:val="000000"/>
+          <w:sz w:val="24"/>
+          <w:szCs w:val="24"/>
+          <w:lang w:val="fr-FR"/>
+        </w:rPr>
+        <w:t xml:space="preserve"> n’offre pas les garanties suffisantes en matière de protection des données)</w:t>
+      </w:r>
+    </w:p>
+    <w:p>
+      <w:pPr>
+        <w:autoSpaceDE w:val="0"/>
+        <w:autoSpaceDN w:val="0"/>
+        <w:adjustRightInd w:val="0"/>
+        <w:spacing w:after="0" w:line="240" w:lineRule="auto"/>
+        <w:jc w:val="both"/>
+        <w:rPr>
+          <w:rFonts w:cstheme="minorHAnsi"/>
+          <w:color w:val="000000"/>
+          <w:sz w:val="24"/>
+          <w:szCs w:val="24"/>
+          <w:lang w:val="fr-FR"/>
+        </w:rPr>
+      </w:pPr>
+    </w:p>
+    <w:p>
+      <w:pPr>
+        <w:autoSpaceDE w:val="0"/>
+        <w:autoSpaceDN w:val="0"/>
+        <w:adjustRightInd w:val="0"/>
+        <w:spacing w:after="0" w:line="240" w:lineRule="auto"/>
+        <w:jc w:val="both"/>
+        <w:rPr>
+          <w:rFonts w:cstheme="minorHAnsi"/>
+          <w:color w:val="000000"/>
+          <w:sz w:val="24"/>
+          <w:szCs w:val="24"/>
+          <w:lang w:val="fr-FR"/>
+        </w:rPr>
+      </w:pPr>
+      <w:r>
+        <w:rPr>
+          <w:rFonts w:cstheme="minorHAnsi"/>
+          <w:color w:val="FF0000"/>
+          <w:sz w:val="24"/>
+          <w:szCs w:val="24"/>
+          <w:lang w:val="fr-FR"/>
+        </w:rPr>
+        <w:t>Voici un mail institutionnel pour la correspondance : jean.daunizeau@icm-institute.org</w:t>
+      </w:r>
+    </w:p>
+    <w:p>
+      <w:pPr>
+        <w:autoSpaceDE w:val="0"/>
+        <w:autoSpaceDN w:val="0"/>
+        <w:adjustRightInd w:val="0"/>
+        <w:spacing w:after="0" w:line="240" w:lineRule="auto"/>
+        <w:jc w:val="both"/>
+        <w:rPr>
+          <w:rFonts w:cstheme="minorHAnsi"/>
+          <w:color w:val="000000"/>
+          <w:sz w:val="24"/>
+          <w:szCs w:val="24"/>
+          <w:lang w:val="fr-FR"/>
+        </w:rPr>
+      </w:pPr>
+    </w:p>
+    <w:p>
+      <w:pPr>
+        <w:autoSpaceDE w:val="0"/>
+        <w:autoSpaceDN w:val="0"/>
+        <w:adjustRightInd w:val="0"/>
+        <w:spacing w:after="0" w:line="240" w:lineRule="auto"/>
+        <w:jc w:val="both"/>
+        <w:rPr>
+          <w:rFonts w:cstheme="minorHAnsi"/>
+          <w:color w:val="000000"/>
+          <w:sz w:val="24"/>
+          <w:szCs w:val="24"/>
+          <w:lang w:val="fr-FR"/>
+        </w:rPr>
+      </w:pPr>
+      <w:r>
+        <w:rPr>
+          <w:rFonts w:cstheme="minorHAnsi"/>
+          <w:b/>
+          <w:bCs/>
+          <w:color w:val="000000"/>
+          <w:sz w:val="24"/>
+          <w:szCs w:val="24"/>
+          <w:lang w:val="fr-FR"/>
+        </w:rPr>
+        <w:t>Résumé</w:t>
+      </w:r>
+      <w:r>
+        <w:rPr>
+          <w:rFonts w:cstheme="minorHAnsi"/>
+          <w:b/>
+          <w:bCs/>
+          <w:color w:val="000000"/>
+          <w:sz w:val="24"/>
+          <w:szCs w:val="24"/>
+          <w:lang w:val="fr-FR"/>
+        </w:rPr>
         <w:t xml:space="preserve"> </w:t>
       </w:r>
       <w:r>
@@ -354,7 +402,7 @@
       <w:r>
         <w:rPr>
           <w:rFonts w:cstheme="minorHAnsi"/>
-          <w:color w:val="000000"/>
+          <w:color w:val="FF0000"/>
           <w:sz w:val="24"/>
           <w:szCs w:val="24"/>
           <w:highlight w:val="lightGray"/>
@@ -365,7 +413,7 @@
       <w:r>
         <w:rPr>
           <w:rFonts w:cstheme="minorHAnsi"/>
-          <w:color w:val="000000"/>
+          <w:color w:val="FF0000"/>
           <w:sz w:val="24"/>
           <w:szCs w:val="24"/>
           <w:highlight w:val="lightGray"/>
@@ -376,7 +424,7 @@
       <w:r>
         <w:rPr>
           <w:rFonts w:cstheme="minorHAnsi"/>
-          <w:color w:val="000000"/>
+          <w:color w:val="FF0000"/>
           <w:sz w:val="24"/>
           <w:szCs w:val="24"/>
           <w:highlight w:val="lightGray"/>
@@ -387,7 +435,7 @@
       <w:r>
         <w:rPr>
           <w:rFonts w:cstheme="minorHAnsi"/>
-          <w:color w:val="000000"/>
+          <w:color w:val="FF0000"/>
           <w:sz w:val="24"/>
           <w:szCs w:val="24"/>
           <w:highlight w:val="lightGray"/>
@@ -398,7 +446,7 @@
       <w:r>
         <w:rPr>
           <w:rFonts w:cstheme="minorHAnsi"/>
-          <w:color w:val="000000"/>
+          <w:color w:val="FF0000"/>
           <w:sz w:val="24"/>
           <w:szCs w:val="24"/>
           <w:highlight w:val="lightGray"/>
@@ -409,7 +457,7 @@
       <w:r>
         <w:rPr>
           <w:rFonts w:cstheme="minorHAnsi"/>
-          <w:color w:val="000000"/>
+          <w:color w:val="FF0000"/>
           <w:sz w:val="24"/>
           <w:szCs w:val="24"/>
           <w:highlight w:val="lightGray"/>
@@ -420,7 +468,7 @@
       <w:r>
         <w:rPr>
           <w:rFonts w:cstheme="minorHAnsi"/>
-          <w:color w:val="000000"/>
+          <w:color w:val="FF0000"/>
           <w:sz w:val="24"/>
           <w:szCs w:val="24"/>
           <w:highlight w:val="lightGray"/>
@@ -431,7 +479,7 @@
       <w:r>
         <w:rPr>
           <w:rFonts w:cstheme="minorHAnsi"/>
-          <w:color w:val="000000"/>
+          <w:color w:val="FF0000"/>
           <w:sz w:val="24"/>
           <w:szCs w:val="24"/>
           <w:highlight w:val="lightGray"/>
@@ -442,7 +490,7 @@
       <w:r>
         <w:rPr>
           <w:rFonts w:cstheme="minorHAnsi"/>
-          <w:color w:val="000000"/>
+          <w:color w:val="FF0000"/>
           <w:sz w:val="24"/>
           <w:szCs w:val="24"/>
           <w:highlight w:val="lightGray"/>
@@ -453,7 +501,7 @@
       <w:r>
         <w:rPr>
           <w:rFonts w:cstheme="minorHAnsi"/>
-          <w:color w:val="000000"/>
+          <w:color w:val="FF0000"/>
           <w:sz w:val="24"/>
           <w:szCs w:val="24"/>
           <w:highlight w:val="lightGray"/>
@@ -464,7 +512,7 @@
       <w:r>
         <w:rPr>
           <w:rFonts w:cstheme="minorHAnsi"/>
-          <w:color w:val="000000"/>
+          <w:color w:val="FF0000"/>
           <w:sz w:val="24"/>
           <w:szCs w:val="24"/>
           <w:highlight w:val="lightGray"/>
@@ -616,7 +664,29 @@
           <w:szCs w:val="24"/>
           <w:lang w:val="fr-FR"/>
         </w:rPr>
-        <w:t>Sous les conseil d’Emilie Pesce (DP</w:t>
+        <w:t xml:space="preserve">Sous les conseil d’Emilie </w:t>
+      </w:r>
+      <w:proofErr w:type="spellStart"/>
+      <w:r>
+        <w:rPr>
+          <w:rFonts w:cstheme="minorHAnsi"/>
+          <w:color w:val="FF0000"/>
+          <w:sz w:val="24"/>
+          <w:szCs w:val="24"/>
+          <w:lang w:val="fr-FR"/>
+        </w:rPr>
+        <w:t>Pesce</w:t>
+      </w:r>
+      <w:proofErr w:type="spellEnd"/>
+      <w:r>
+        <w:rPr>
+          <w:rFonts w:cstheme="minorHAnsi"/>
+          <w:color w:val="FF0000"/>
+          <w:sz w:val="24"/>
+          <w:szCs w:val="24"/>
+          <w:lang w:val="fr-FR"/>
+        </w:rPr>
+        <w:t xml:space="preserve"> (DP</w:t>
       </w:r>
       <w:r>
         <w:rPr>
@@ -823,7 +893,29 @@
           <w:szCs w:val="24"/>
           <w:lang w:val="fr-FR"/>
         </w:rPr>
-        <w:t>Sorbonne Université (Emilie Pesce)</w:t>
+        <w:t xml:space="preserve">Sorbonne Université (Emilie </w:t>
+      </w:r>
+      <w:proofErr w:type="spellStart"/>
+      <w:r>
+        <w:rPr>
+          <w:rFonts w:cstheme="minorHAnsi"/>
+          <w:color w:val="FF0000"/>
+          <w:sz w:val="24"/>
+          <w:szCs w:val="24"/>
+          <w:lang w:val="fr-FR"/>
+        </w:rPr>
+        <w:t>Pesce</w:t>
+      </w:r>
+      <w:proofErr w:type="spellEnd"/>
+      <w:r>
+        <w:rPr>
+          <w:rFonts w:cstheme="minorHAnsi"/>
+          <w:color w:val="FF0000"/>
+          <w:sz w:val="24"/>
+          <w:szCs w:val="24"/>
+          <w:lang w:val="fr-FR"/>
+        </w:rPr>
+        <w:t>)</w:t>
       </w:r>
       <w:r>
         <w:rPr>
@@ -893,15 +985,27 @@
           <w:lang w:val="fr-FR"/>
         </w:rPr>
       </w:pPr>
-      <w:r>
-        <w:rPr>
-          <w:rFonts w:cstheme="minorHAnsi"/>
-          <w:color w:val="000000"/>
-          <w:sz w:val="24"/>
-          <w:szCs w:val="24"/>
-          <w:lang w:val="fr-FR"/>
-        </w:rPr>
-        <w:t>il y a deux traitements de données à distinguer :</w:t>
+      <w:proofErr w:type="gramStart"/>
+      <w:r>
+        <w:rPr>
+          <w:rFonts w:cstheme="minorHAnsi"/>
+          <w:color w:val="000000"/>
+          <w:sz w:val="24"/>
+          <w:szCs w:val="24"/>
+          <w:lang w:val="fr-FR"/>
+        </w:rPr>
+        <w:t>il</w:t>
+      </w:r>
+      <w:proofErr w:type="gramEnd"/>
+      <w:r>
+        <w:rPr>
+          <w:rFonts w:cstheme="minorHAnsi"/>
+          <w:color w:val="000000"/>
+          <w:sz w:val="24"/>
+          <w:szCs w:val="24"/>
+          <w:lang w:val="fr-FR"/>
+        </w:rPr>
+        <w:t xml:space="preserve"> y a deux traitements de données à distinguer :</w:t>
       </w:r>
     </w:p>
     <w:p>
@@ -991,7 +1095,29 @@
           <w:szCs w:val="24"/>
           <w:lang w:val="fr-FR"/>
         </w:rPr>
-        <w:t>Vous avez parfaitement raison. Le traitement des data pour la recherche est supervisé par Jean Daunizeau, qui en est responsable</w:t>
+        <w:t xml:space="preserve">Vous avez parfaitement raison. Le traitement des data pour la recherche est supervisé par Jean </w:t>
+      </w:r>
+      <w:proofErr w:type="spellStart"/>
+      <w:r>
+        <w:rPr>
+          <w:rFonts w:cstheme="minorHAnsi"/>
+          <w:color w:val="FF0000"/>
+          <w:sz w:val="24"/>
+          <w:szCs w:val="24"/>
+          <w:lang w:val="fr-FR"/>
+        </w:rPr>
+        <w:t>Daunizeau</w:t>
+      </w:r>
+      <w:proofErr w:type="spellEnd"/>
+      <w:r>
+        <w:rPr>
+          <w:rFonts w:cstheme="minorHAnsi"/>
+          <w:color w:val="FF0000"/>
+          <w:sz w:val="24"/>
+          <w:szCs w:val="24"/>
+          <w:lang w:val="fr-FR"/>
+        </w:rPr>
+        <w:t>, qui en est responsable</w:t>
       </w:r>
       <w:r>
         <w:rPr>
@@ -1003,6 +1129,7 @@
         </w:rPr>
         <w:t xml:space="preserve">. Ces données ne concernent que les tâches expérimentales (réponses correctes/incorrectes, temps de réaction) et les réponses aux questionnaires longitudinaux (à choix multiples) sans aucune information </w:t>
       </w:r>
+      <w:proofErr w:type="spellStart"/>
       <w:r>
         <w:rPr>
           <w:rFonts w:cstheme="minorHAnsi"/>
@@ -1012,7 +1139,62 @@
           <w:lang w:val="fr-FR"/>
         </w:rPr>
         <w:lastRenderedPageBreak/>
-        <w:t>identifiante car indexées seulement par un numéro de session et un numéro de participant. Les données de gestion des participants sont collectées sur une base de données distincte, hébergée sur un serveur dédié de l’ICM dont l’accès est sécurisé (limité à l’administrateur de PRISME, Karim NDIAYE, sur authentification SSO). Pour la mise en œuvre du paiement des indemnisation, les coordonnées bancaires des participants sont transmises au service compatbilité de l’ICM.</w:t>
+        <w:t>identifiante</w:t>
+      </w:r>
+      <w:proofErr w:type="spellEnd"/>
+      <w:r>
+        <w:rPr>
+          <w:rFonts w:cstheme="minorHAnsi"/>
+          <w:color w:val="FF0000"/>
+          <w:sz w:val="24"/>
+          <w:szCs w:val="24"/>
+          <w:lang w:val="fr-FR"/>
+        </w:rPr>
+        <w:t xml:space="preserve"> car indexées seulement par un numéro de session et un numéro de participant. Les données de gestion des participants sont collectées sur une base de données distincte, hébergée sur un serveur dédié de l’ICM dont l’accès est sécurisé (limité à l’administrateur de PRISME, Karim NDIAYE, sur authentification SSO). Pour la mise en œuvre du paiement </w:t>
+      </w:r>
+      <w:proofErr w:type="gramStart"/>
+      <w:r>
+        <w:rPr>
+          <w:rFonts w:cstheme="minorHAnsi"/>
+          <w:color w:val="FF0000"/>
+          <w:sz w:val="24"/>
+          <w:szCs w:val="24"/>
+          <w:lang w:val="fr-FR"/>
+        </w:rPr>
+        <w:t>des indemnisation</w:t>
+      </w:r>
+      <w:proofErr w:type="gramEnd"/>
+      <w:r>
+        <w:rPr>
+          <w:rFonts w:cstheme="minorHAnsi"/>
+          <w:color w:val="FF0000"/>
+          <w:sz w:val="24"/>
+          <w:szCs w:val="24"/>
+          <w:lang w:val="fr-FR"/>
+        </w:rPr>
+        <w:t xml:space="preserve">, les coordonnées bancaires des participants sont transmises au service </w:t>
+      </w:r>
+      <w:proofErr w:type="spellStart"/>
+      <w:r>
+        <w:rPr>
+          <w:rFonts w:cstheme="minorHAnsi"/>
+          <w:color w:val="FF0000"/>
+          <w:sz w:val="24"/>
+          <w:szCs w:val="24"/>
+          <w:lang w:val="fr-FR"/>
+        </w:rPr>
+        <w:t>compatbilité</w:t>
+      </w:r>
+      <w:proofErr w:type="spellEnd"/>
+      <w:r>
+        <w:rPr>
+          <w:rFonts w:cstheme="minorHAnsi"/>
+          <w:color w:val="FF0000"/>
+          <w:sz w:val="24"/>
+          <w:szCs w:val="24"/>
+          <w:lang w:val="fr-FR"/>
+        </w:rPr>
+        <w:t xml:space="preserve"> de l’ICM.</w:t>
       </w:r>
     </w:p>
     <w:p>
@@ -1085,7 +1267,29 @@
           <w:szCs w:val="24"/>
           <w:lang w:val="fr-FR"/>
         </w:rPr>
-        <w:t>Le procédé de pseudonymisation n’est pas décrit.</w:t>
+        <w:t xml:space="preserve">Le procédé de </w:t>
+      </w:r>
+      <w:proofErr w:type="spellStart"/>
+      <w:r>
+        <w:rPr>
+          <w:rFonts w:cstheme="minorHAnsi"/>
+          <w:color w:val="000000"/>
+          <w:sz w:val="24"/>
+          <w:szCs w:val="24"/>
+          <w:lang w:val="fr-FR"/>
+        </w:rPr>
+        <w:t>pseudonymisation</w:t>
+      </w:r>
+      <w:proofErr w:type="spellEnd"/>
+      <w:r>
+        <w:rPr>
+          <w:rFonts w:cstheme="minorHAnsi"/>
+          <w:color w:val="000000"/>
+          <w:sz w:val="24"/>
+          <w:szCs w:val="24"/>
+          <w:lang w:val="fr-FR"/>
+        </w:rPr>
+        <w:t xml:space="preserve"> n’est pas décrit.</w:t>
       </w:r>
     </w:p>
     <w:p>
@@ -1192,8 +1396,30 @@
           <w:szCs w:val="24"/>
           <w:lang w:val="fr-FR"/>
         </w:rPr>
-        <w:t xml:space="preserve"> à 8 caractères alphanumériques préalablement générés.</w:t>
-      </w:r>
+        <w:t xml:space="preserve"> à 8 caractères alphanumériques préalablement générés</w:t>
+      </w:r>
+      <w:r>
+        <w:rPr>
+          <w:rFonts w:cstheme="minorHAnsi"/>
+          <w:color w:val="FF0000"/>
+          <w:sz w:val="24"/>
+          <w:szCs w:val="24"/>
+          <w:lang w:val="fr-FR"/>
+        </w:rPr>
+        <w:t xml:space="preserve"> (hachage SHA256)</w:t>
+      </w:r>
+      <w:r>
+        <w:rPr>
+          <w:rFonts w:cstheme="minorHAnsi"/>
+          <w:color w:val="FF0000"/>
+          <w:sz w:val="24"/>
+          <w:szCs w:val="24"/>
+          <w:lang w:val="fr-FR"/>
+        </w:rPr>
+        <w:t>.</w:t>
+      </w:r>
+      <w:bookmarkStart w:id="0" w:name="_GoBack"/>
+      <w:bookmarkEnd w:id="0"/>
     </w:p>
     <w:p>
       <w:pPr>
@@ -1267,7 +1493,29 @@
           <w:szCs w:val="24"/>
           <w:lang w:val="fr-FR"/>
         </w:rPr>
-        <w:t xml:space="preserve">Le logiciel utilisé pour la gestion des participants est le logiciel RedCap </w:t>
+        <w:t xml:space="preserve">Le logiciel utilisé pour la gestion des participants est le logiciel </w:t>
+      </w:r>
+      <w:proofErr w:type="spellStart"/>
+      <w:r>
+        <w:rPr>
+          <w:rFonts w:cstheme="minorHAnsi"/>
+          <w:color w:val="FF0000"/>
+          <w:sz w:val="24"/>
+          <w:szCs w:val="24"/>
+          <w:lang w:val="fr-FR"/>
+        </w:rPr>
+        <w:t>RedCap</w:t>
+      </w:r>
+      <w:proofErr w:type="spellEnd"/>
+      <w:r>
+        <w:rPr>
+          <w:rFonts w:cstheme="minorHAnsi"/>
+          <w:color w:val="FF0000"/>
+          <w:sz w:val="24"/>
+          <w:szCs w:val="24"/>
+          <w:lang w:val="fr-FR"/>
+        </w:rPr>
+        <w:t xml:space="preserve"> </w:t>
       </w:r>
       <w:r>
         <w:rPr>
@@ -1314,7 +1562,29 @@
           <w:szCs w:val="24"/>
           <w:lang w:val="fr-FR"/>
         </w:rPr>
-        <w:t xml:space="preserve">Les données sont stockées localement sur le serveur hébergeant le script des tâches expérimentales dans une table sécurisée. Les données seront accessibles en lecture seule par les chercheurs via un portail requérant une identification login-password. </w:t>
+        <w:t>Les données sont stockées localement sur le serveur hébergeant le script des tâches expérimentales dans une table sécurisée. Les données seront accessibles en lecture seule par les chercheurs via un portail requérant une identification login-</w:t>
+      </w:r>
+      <w:proofErr w:type="spellStart"/>
+      <w:r>
+        <w:rPr>
+          <w:rFonts w:cstheme="minorHAnsi"/>
+          <w:color w:val="FF0000"/>
+          <w:sz w:val="24"/>
+          <w:szCs w:val="24"/>
+          <w:lang w:val="fr-FR"/>
+        </w:rPr>
+        <w:t>password</w:t>
+      </w:r>
+      <w:proofErr w:type="spellEnd"/>
+      <w:r>
+        <w:rPr>
+          <w:rFonts w:cstheme="minorHAnsi"/>
+          <w:color w:val="FF0000"/>
+          <w:sz w:val="24"/>
+          <w:szCs w:val="24"/>
+          <w:lang w:val="fr-FR"/>
+        </w:rPr>
+        <w:t xml:space="preserve">. </w:t>
       </w:r>
       <w:r>
         <w:rPr>
@@ -1399,7 +1669,29 @@
           <w:szCs w:val="24"/>
           <w:lang w:val="fr-FR"/>
         </w:rPr>
-        <w:t xml:space="preserve">Les données nominatives sont hébergées dans un « projet » dédié de l’outil RedCap de l’ICM. </w:t>
+        <w:t xml:space="preserve">Les données nominatives sont hébergées dans un « projet » dédié de l’outil </w:t>
+      </w:r>
+      <w:proofErr w:type="spellStart"/>
+      <w:r>
+        <w:rPr>
+          <w:rFonts w:cstheme="minorHAnsi"/>
+          <w:color w:val="FF0000"/>
+          <w:sz w:val="24"/>
+          <w:szCs w:val="24"/>
+          <w:lang w:val="fr-FR"/>
+        </w:rPr>
+        <w:t>RedCap</w:t>
+      </w:r>
+      <w:proofErr w:type="spellEnd"/>
+      <w:r>
+        <w:rPr>
+          <w:rFonts w:cstheme="minorHAnsi"/>
+          <w:color w:val="FF0000"/>
+          <w:sz w:val="24"/>
+          <w:szCs w:val="24"/>
+          <w:lang w:val="fr-FR"/>
+        </w:rPr>
+        <w:t xml:space="preserve"> de l’ICM. </w:t>
       </w:r>
       <w:r>
         <w:rPr>
@@ -1484,7 +1776,51 @@
           <w:szCs w:val="24"/>
           <w:lang w:val="fr-FR"/>
         </w:rPr>
-        <w:t>Pour publication (et soumission sur le site Open Science Foundation) les données seront fournies sous forme de données synthétiques individuelles par session sans information identifiante (les identifiants de participants utilisés pour le recueil ne seront pas utilisé</w:t>
+        <w:t xml:space="preserve">Pour publication (et soumission sur le site Open Science </w:t>
+      </w:r>
+      <w:proofErr w:type="spellStart"/>
+      <w:r>
+        <w:rPr>
+          <w:rFonts w:cstheme="minorHAnsi"/>
+          <w:color w:val="FF0000"/>
+          <w:sz w:val="24"/>
+          <w:szCs w:val="24"/>
+          <w:lang w:val="fr-FR"/>
+        </w:rPr>
+        <w:t>Foundation</w:t>
+      </w:r>
+      <w:proofErr w:type="spellEnd"/>
+      <w:r>
+        <w:rPr>
+          <w:rFonts w:cstheme="minorHAnsi"/>
+          <w:color w:val="FF0000"/>
+          <w:sz w:val="24"/>
+          <w:szCs w:val="24"/>
+          <w:lang w:val="fr-FR"/>
+        </w:rPr>
+        <w:t xml:space="preserve">) les données seront fournies sous forme de données synthétiques individuelles par session sans information </w:t>
+      </w:r>
+      <w:proofErr w:type="spellStart"/>
+      <w:r>
+        <w:rPr>
+          <w:rFonts w:cstheme="minorHAnsi"/>
+          <w:color w:val="FF0000"/>
+          <w:sz w:val="24"/>
+          <w:szCs w:val="24"/>
+          <w:lang w:val="fr-FR"/>
+        </w:rPr>
+        <w:t>identifiante</w:t>
+      </w:r>
+      <w:proofErr w:type="spellEnd"/>
+      <w:r>
+        <w:rPr>
+          <w:rFonts w:cstheme="minorHAnsi"/>
+          <w:color w:val="FF0000"/>
+          <w:sz w:val="24"/>
+          <w:szCs w:val="24"/>
+          <w:lang w:val="fr-FR"/>
+        </w:rPr>
+        <w:t xml:space="preserve"> (les identifiants de participants utilisés pour le recueil ne seront pas utilisé</w:t>
       </w:r>
       <w:r>
         <w:rPr>
@@ -1504,7 +1840,51 @@
           <w:szCs w:val="24"/>
           <w:lang w:val="fr-FR"/>
         </w:rPr>
-        <w:t xml:space="preserve"> tels quels mais réencodé selon un hashage de type SHA256).</w:t>
+        <w:t xml:space="preserve"> tels quels mais </w:t>
+      </w:r>
+      <w:proofErr w:type="spellStart"/>
+      <w:r>
+        <w:rPr>
+          <w:rFonts w:cstheme="minorHAnsi"/>
+          <w:color w:val="FF0000"/>
+          <w:sz w:val="24"/>
+          <w:szCs w:val="24"/>
+          <w:lang w:val="fr-FR"/>
+        </w:rPr>
+        <w:t>réencodé</w:t>
+      </w:r>
+      <w:proofErr w:type="spellEnd"/>
+      <w:r>
+        <w:rPr>
+          <w:rFonts w:cstheme="minorHAnsi"/>
+          <w:color w:val="FF0000"/>
+          <w:sz w:val="24"/>
+          <w:szCs w:val="24"/>
+          <w:lang w:val="fr-FR"/>
+        </w:rPr>
+        <w:t xml:space="preserve"> selon un </w:t>
+      </w:r>
+      <w:proofErr w:type="spellStart"/>
+      <w:r>
+        <w:rPr>
+          <w:rFonts w:cstheme="minorHAnsi"/>
+          <w:color w:val="FF0000"/>
+          <w:sz w:val="24"/>
+          <w:szCs w:val="24"/>
+          <w:lang w:val="fr-FR"/>
+        </w:rPr>
+        <w:t>hashage</w:t>
+      </w:r>
+      <w:proofErr w:type="spellEnd"/>
+      <w:r>
+        <w:rPr>
+          <w:rFonts w:cstheme="minorHAnsi"/>
+          <w:color w:val="FF0000"/>
+          <w:sz w:val="24"/>
+          <w:szCs w:val="24"/>
+          <w:lang w:val="fr-FR"/>
+        </w:rPr>
+        <w:t xml:space="preserve"> de type SHA256).</w:t>
       </w:r>
     </w:p>
     <w:p>
@@ -1552,14 +1932,145 @@
         </w:rPr>
         <w:t xml:space="preserve">: « To help future research and make the best use of the research data, test results and questionnaire responses will be stored indefinitely (on an ICM secure, GDPR-compliant, database) and may be shared with other academic researchers at a later stage. » </w:t>
       </w:r>
-      <w:r>
-        <w:rPr>
-          <w:rFonts w:cstheme="minorHAnsi"/>
-          <w:color w:val="000000"/>
-          <w:sz w:val="24"/>
-          <w:szCs w:val="24"/>
-        </w:rPr>
-        <w:t>Il faut indiquer une durée d’utilisation des données.</w:t>
+      <w:proofErr w:type="gramStart"/>
+      <w:r>
+        <w:rPr>
+          <w:rFonts w:cstheme="minorHAnsi"/>
+          <w:color w:val="000000"/>
+          <w:sz w:val="24"/>
+          <w:szCs w:val="24"/>
+        </w:rPr>
+        <w:t>Il</w:t>
+      </w:r>
+      <w:proofErr w:type="gramEnd"/>
+      <w:r>
+        <w:rPr>
+          <w:rFonts w:cstheme="minorHAnsi"/>
+          <w:color w:val="000000"/>
+          <w:sz w:val="24"/>
+          <w:szCs w:val="24"/>
+        </w:rPr>
+        <w:t xml:space="preserve"> </w:t>
+      </w:r>
+      <w:proofErr w:type="spellStart"/>
+      <w:r>
+        <w:rPr>
+          <w:rFonts w:cstheme="minorHAnsi"/>
+          <w:color w:val="000000"/>
+          <w:sz w:val="24"/>
+          <w:szCs w:val="24"/>
+        </w:rPr>
+        <w:t>faut</w:t>
+      </w:r>
+      <w:proofErr w:type="spellEnd"/>
+      <w:r>
+        <w:rPr>
+          <w:rFonts w:cstheme="minorHAnsi"/>
+          <w:color w:val="000000"/>
+          <w:sz w:val="24"/>
+          <w:szCs w:val="24"/>
+        </w:rPr>
+        <w:t xml:space="preserve"> </w:t>
+      </w:r>
+      <w:proofErr w:type="spellStart"/>
+      <w:r>
+        <w:rPr>
+          <w:rFonts w:cstheme="minorHAnsi"/>
+          <w:color w:val="000000"/>
+          <w:sz w:val="24"/>
+          <w:szCs w:val="24"/>
+        </w:rPr>
+        <w:t>indiquer</w:t>
+      </w:r>
+      <w:proofErr w:type="spellEnd"/>
+      <w:r>
+        <w:rPr>
+          <w:rFonts w:cstheme="minorHAnsi"/>
+          <w:color w:val="000000"/>
+          <w:sz w:val="24"/>
+          <w:szCs w:val="24"/>
+        </w:rPr>
+        <w:t xml:space="preserve"> </w:t>
+      </w:r>
+      <w:proofErr w:type="spellStart"/>
+      <w:r>
+        <w:rPr>
+          <w:rFonts w:cstheme="minorHAnsi"/>
+          <w:color w:val="000000"/>
+          <w:sz w:val="24"/>
+          <w:szCs w:val="24"/>
+        </w:rPr>
+        <w:t>une</w:t>
+      </w:r>
+      <w:proofErr w:type="spellEnd"/>
+      <w:r>
+        <w:rPr>
+          <w:rFonts w:cstheme="minorHAnsi"/>
+          <w:color w:val="000000"/>
+          <w:sz w:val="24"/>
+          <w:szCs w:val="24"/>
+        </w:rPr>
+        <w:t xml:space="preserve"> </w:t>
+      </w:r>
+      <w:proofErr w:type="spellStart"/>
+      <w:r>
+        <w:rPr>
+          <w:rFonts w:cstheme="minorHAnsi"/>
+          <w:color w:val="000000"/>
+          <w:sz w:val="24"/>
+          <w:szCs w:val="24"/>
+        </w:rPr>
+        <w:t>durée</w:t>
+      </w:r>
+      <w:proofErr w:type="spellEnd"/>
+      <w:r>
+        <w:rPr>
+          <w:rFonts w:cstheme="minorHAnsi"/>
+          <w:color w:val="000000"/>
+          <w:sz w:val="24"/>
+          <w:szCs w:val="24"/>
+        </w:rPr>
+        <w:t xml:space="preserve"> </w:t>
+      </w:r>
+      <w:proofErr w:type="spellStart"/>
+      <w:r>
+        <w:rPr>
+          <w:rFonts w:cstheme="minorHAnsi"/>
+          <w:color w:val="000000"/>
+          <w:sz w:val="24"/>
+          <w:szCs w:val="24"/>
+        </w:rPr>
+        <w:t>d’utilisation</w:t>
+      </w:r>
+      <w:proofErr w:type="spellEnd"/>
+      <w:r>
+        <w:rPr>
+          <w:rFonts w:cstheme="minorHAnsi"/>
+          <w:color w:val="000000"/>
+          <w:sz w:val="24"/>
+          <w:szCs w:val="24"/>
+        </w:rPr>
+        <w:t xml:space="preserve"> des </w:t>
+      </w:r>
+      <w:proofErr w:type="spellStart"/>
+      <w:r>
+        <w:rPr>
+          <w:rFonts w:cstheme="minorHAnsi"/>
+          <w:color w:val="000000"/>
+          <w:sz w:val="24"/>
+          <w:szCs w:val="24"/>
+        </w:rPr>
+        <w:t>données</w:t>
+      </w:r>
+      <w:proofErr w:type="spellEnd"/>
+      <w:r>
+        <w:rPr>
+          <w:rFonts w:cstheme="minorHAnsi"/>
+          <w:color w:val="000000"/>
+          <w:sz w:val="24"/>
+          <w:szCs w:val="24"/>
+        </w:rPr>
+        <w:t>.</w:t>
       </w:r>
     </w:p>
     <w:p>
@@ -1598,15 +2109,27 @@
         </w:rPr>
         <w:t xml:space="preserve">Nous limiterons le stockage des données </w:t>
       </w:r>
-      <w:r>
-        <w:rPr>
-          <w:rFonts w:cstheme="minorHAnsi"/>
-          <w:color w:val="FF0000"/>
-          <w:sz w:val="24"/>
-          <w:szCs w:val="24"/>
-          <w:lang w:val="fr-FR"/>
-        </w:rPr>
-        <w:t xml:space="preserve">identifiantes </w:t>
+      <w:proofErr w:type="spellStart"/>
+      <w:r>
+        <w:rPr>
+          <w:rFonts w:cstheme="minorHAnsi"/>
+          <w:color w:val="FF0000"/>
+          <w:sz w:val="24"/>
+          <w:szCs w:val="24"/>
+          <w:lang w:val="fr-FR"/>
+        </w:rPr>
+        <w:t>identifiantes</w:t>
+      </w:r>
+      <w:proofErr w:type="spellEnd"/>
+      <w:r>
+        <w:rPr>
+          <w:rFonts w:cstheme="minorHAnsi"/>
+          <w:color w:val="FF0000"/>
+          <w:sz w:val="24"/>
+          <w:szCs w:val="24"/>
+          <w:lang w:val="fr-FR"/>
+        </w:rPr>
+        <w:t xml:space="preserve"> </w:t>
       </w:r>
       <w:r>
         <w:rPr>
@@ -1721,8 +2244,20 @@
           <w:lang w:val="fr-FR"/>
         </w:rPr>
         <w:lastRenderedPageBreak/>
-        <w:t>Aucune information sur la nature des données recueillies. Il y a deux types de données à préciser : le premier traitement avec nom/ adresse mail et coordonnées bancaires et le second sous forme pseudonymisé</w:t>
-      </w:r>
+        <w:t xml:space="preserve">Aucune information sur la nature des données recueillies. Il y a deux types de données à préciser : le premier traitement avec nom/ adresse mail et coordonnées bancaires et le second sous forme </w:t>
+      </w:r>
+      <w:proofErr w:type="spellStart"/>
+      <w:r>
+        <w:rPr>
+          <w:rFonts w:cstheme="minorHAnsi"/>
+          <w:color w:val="000000"/>
+          <w:sz w:val="24"/>
+          <w:szCs w:val="24"/>
+          <w:lang w:val="fr-FR"/>
+        </w:rPr>
+        <w:t>pseudonymisé</w:t>
+      </w:r>
+      <w:proofErr w:type="spellEnd"/>
     </w:p>
     <w:p>
       <w:pPr>
@@ -1871,7 +2406,29 @@
           <w:szCs w:val="24"/>
           <w:lang w:val="fr-FR"/>
         </w:rPr>
-        <w:t>Il est précisé dans le formulaire de consentement que le participant à la recherche « accepte que ses données anonymisées soient exploitées, par la suite, par d’autre équipes de recherche ».</w:t>
+        <w:t xml:space="preserve">Il est précisé dans le formulaire de consentement que le participant à la recherche « accepte que ses données </w:t>
+      </w:r>
+      <w:proofErr w:type="spellStart"/>
+      <w:r>
+        <w:rPr>
+          <w:rFonts w:cstheme="minorHAnsi"/>
+          <w:color w:val="000000"/>
+          <w:sz w:val="24"/>
+          <w:szCs w:val="24"/>
+          <w:lang w:val="fr-FR"/>
+        </w:rPr>
+        <w:t>anonymisées</w:t>
+      </w:r>
+      <w:proofErr w:type="spellEnd"/>
+      <w:r>
+        <w:rPr>
+          <w:rFonts w:cstheme="minorHAnsi"/>
+          <w:color w:val="000000"/>
+          <w:sz w:val="24"/>
+          <w:szCs w:val="24"/>
+          <w:lang w:val="fr-FR"/>
+        </w:rPr>
+        <w:t xml:space="preserve"> soient exploitées, par la suite, par d’autre équipes de recherche ».</w:t>
       </w:r>
     </w:p>
     <w:p>
@@ -1929,7 +2486,51 @@
           <w:szCs w:val="24"/>
           <w:lang w:val="fr-FR"/>
         </w:rPr>
-        <w:t>). Après exploitation des data par l’équipe de recherche de Jean Daunizeau, les data pseudonymisées seront mises à disposition de la communauté scientifique.</w:t>
+        <w:t xml:space="preserve">). Après exploitation des data par l’équipe de recherche de Jean </w:t>
+      </w:r>
+      <w:proofErr w:type="spellStart"/>
+      <w:r>
+        <w:rPr>
+          <w:rFonts w:cstheme="minorHAnsi"/>
+          <w:color w:val="FF0000"/>
+          <w:sz w:val="24"/>
+          <w:szCs w:val="24"/>
+          <w:lang w:val="fr-FR"/>
+        </w:rPr>
+        <w:t>Daunizeau</w:t>
+      </w:r>
+      <w:proofErr w:type="spellEnd"/>
+      <w:r>
+        <w:rPr>
+          <w:rFonts w:cstheme="minorHAnsi"/>
+          <w:color w:val="FF0000"/>
+          <w:sz w:val="24"/>
+          <w:szCs w:val="24"/>
+          <w:lang w:val="fr-FR"/>
+        </w:rPr>
+        <w:t xml:space="preserve">, les data </w:t>
+      </w:r>
+      <w:proofErr w:type="spellStart"/>
+      <w:r>
+        <w:rPr>
+          <w:rFonts w:cstheme="minorHAnsi"/>
+          <w:color w:val="FF0000"/>
+          <w:sz w:val="24"/>
+          <w:szCs w:val="24"/>
+          <w:lang w:val="fr-FR"/>
+        </w:rPr>
+        <w:t>pseudonymisées</w:t>
+      </w:r>
+      <w:proofErr w:type="spellEnd"/>
+      <w:r>
+        <w:rPr>
+          <w:rFonts w:cstheme="minorHAnsi"/>
+          <w:color w:val="FF0000"/>
+          <w:sz w:val="24"/>
+          <w:szCs w:val="24"/>
+          <w:lang w:val="fr-FR"/>
+        </w:rPr>
+        <w:t xml:space="preserve"> seront mises à disposition de la communauté scientifique.</w:t>
       </w:r>
     </w:p>
     <w:p>
@@ -2115,7 +2716,29 @@
           <w:szCs w:val="24"/>
           <w:lang w:val="fr-FR"/>
         </w:rPr>
-        <w:t xml:space="preserve"> Nous utilisonsmaintenant le terme « d’indemnisation ».</w:t>
+        <w:t xml:space="preserve"> Nous </w:t>
+      </w:r>
+      <w:proofErr w:type="spellStart"/>
+      <w:r>
+        <w:rPr>
+          <w:rFonts w:cstheme="minorHAnsi"/>
+          <w:color w:val="FF0000"/>
+          <w:sz w:val="24"/>
+          <w:szCs w:val="24"/>
+          <w:lang w:val="fr-FR"/>
+        </w:rPr>
+        <w:t>utilisonsmaintenant</w:t>
+      </w:r>
+      <w:proofErr w:type="spellEnd"/>
+      <w:r>
+        <w:rPr>
+          <w:rFonts w:cstheme="minorHAnsi"/>
+          <w:color w:val="FF0000"/>
+          <w:sz w:val="24"/>
+          <w:szCs w:val="24"/>
+          <w:lang w:val="fr-FR"/>
+        </w:rPr>
+        <w:t xml:space="preserve"> le terme « d’indemnisation ».</w:t>
       </w:r>
     </w:p>
     <w:p>
@@ -2673,7 +3296,117 @@
           <w:szCs w:val="24"/>
           <w:lang w:val="fr-FR"/>
         </w:rPr>
-        <w:t>- Gmail : le mail de contact doit être un mail institutionnel et ne doit pas être redirigé vers un gmail et ce afin de préserver les données des participants (« we will need to contact each participant by email »).</w:t>
+        <w:t xml:space="preserve">- Gmail : le mail de contact doit être un mail institutionnel et ne doit pas être redirigé vers un </w:t>
+      </w:r>
+      <w:proofErr w:type="spellStart"/>
+      <w:r>
+        <w:rPr>
+          <w:rFonts w:cstheme="minorHAnsi"/>
+          <w:color w:val="000000"/>
+          <w:sz w:val="24"/>
+          <w:szCs w:val="24"/>
+          <w:lang w:val="fr-FR"/>
+        </w:rPr>
+        <w:t>gmail</w:t>
+      </w:r>
+      <w:proofErr w:type="spellEnd"/>
+      <w:r>
+        <w:rPr>
+          <w:rFonts w:cstheme="minorHAnsi"/>
+          <w:color w:val="000000"/>
+          <w:sz w:val="24"/>
+          <w:szCs w:val="24"/>
+          <w:lang w:val="fr-FR"/>
+        </w:rPr>
+        <w:t xml:space="preserve"> et ce afin de préserver les données des participants (« </w:t>
+      </w:r>
+      <w:proofErr w:type="spellStart"/>
+      <w:r>
+        <w:rPr>
+          <w:rFonts w:cstheme="minorHAnsi"/>
+          <w:color w:val="000000"/>
+          <w:sz w:val="24"/>
+          <w:szCs w:val="24"/>
+          <w:lang w:val="fr-FR"/>
+        </w:rPr>
+        <w:t>we</w:t>
+      </w:r>
+      <w:proofErr w:type="spellEnd"/>
+      <w:r>
+        <w:rPr>
+          <w:rFonts w:cstheme="minorHAnsi"/>
+          <w:color w:val="000000"/>
+          <w:sz w:val="24"/>
+          <w:szCs w:val="24"/>
+          <w:lang w:val="fr-FR"/>
+        </w:rPr>
+        <w:t xml:space="preserve"> </w:t>
+      </w:r>
+      <w:proofErr w:type="spellStart"/>
+      <w:r>
+        <w:rPr>
+          <w:rFonts w:cstheme="minorHAnsi"/>
+          <w:color w:val="000000"/>
+          <w:sz w:val="24"/>
+          <w:szCs w:val="24"/>
+          <w:lang w:val="fr-FR"/>
+        </w:rPr>
+        <w:t>will</w:t>
+      </w:r>
+      <w:proofErr w:type="spellEnd"/>
+      <w:r>
+        <w:rPr>
+          <w:rFonts w:cstheme="minorHAnsi"/>
+          <w:color w:val="000000"/>
+          <w:sz w:val="24"/>
+          <w:szCs w:val="24"/>
+          <w:lang w:val="fr-FR"/>
+        </w:rPr>
+        <w:t xml:space="preserve"> </w:t>
+      </w:r>
+      <w:proofErr w:type="spellStart"/>
+      <w:r>
+        <w:rPr>
+          <w:rFonts w:cstheme="minorHAnsi"/>
+          <w:color w:val="000000"/>
+          <w:sz w:val="24"/>
+          <w:szCs w:val="24"/>
+          <w:lang w:val="fr-FR"/>
+        </w:rPr>
+        <w:t>need</w:t>
+      </w:r>
+      <w:proofErr w:type="spellEnd"/>
+      <w:r>
+        <w:rPr>
+          <w:rFonts w:cstheme="minorHAnsi"/>
+          <w:color w:val="000000"/>
+          <w:sz w:val="24"/>
+          <w:szCs w:val="24"/>
+          <w:lang w:val="fr-FR"/>
+        </w:rPr>
+        <w:t xml:space="preserve"> to contact </w:t>
+      </w:r>
+      <w:proofErr w:type="spellStart"/>
+      <w:r>
+        <w:rPr>
+          <w:rFonts w:cstheme="minorHAnsi"/>
+          <w:color w:val="000000"/>
+          <w:sz w:val="24"/>
+          <w:szCs w:val="24"/>
+          <w:lang w:val="fr-FR"/>
+        </w:rPr>
+        <w:t>each</w:t>
+      </w:r>
+      <w:proofErr w:type="spellEnd"/>
+      <w:r>
+        <w:rPr>
+          <w:rFonts w:cstheme="minorHAnsi"/>
+          <w:color w:val="000000"/>
+          <w:sz w:val="24"/>
+          <w:szCs w:val="24"/>
+          <w:lang w:val="fr-FR"/>
+        </w:rPr>
+        <w:t xml:space="preserve"> participant by email »).</w:t>
       </w:r>
     </w:p>
     <w:p>
@@ -2721,8 +3454,6 @@
         </w:rPr>
         <w:t>cogmood</w:t>
       </w:r>
-      <w:bookmarkStart w:id="0" w:name="_GoBack"/>
-      <w:bookmarkEnd w:id="0"/>
       <w:r>
         <w:rPr>
           <w:rFonts w:cstheme="minorHAnsi"/>
@@ -2773,33 +3504,77 @@
           <w:szCs w:val="24"/>
           <w:lang w:val="fr-FR"/>
         </w:rPr>
-        <w:t>- Le lien vers la plateforme de recueil des données n’est pas mentionné. Cette plateforme doit être institutionnelle (par ex de type LimeSurvey) et non hébergée par un acteur extérieur comme Google.</w:t>
-      </w:r>
-    </w:p>
-    <w:p>
-      <w:pPr>
-        <w:autoSpaceDE w:val="0"/>
-        <w:autoSpaceDN w:val="0"/>
-        <w:adjustRightInd w:val="0"/>
-        <w:spacing w:after="0" w:line="240" w:lineRule="auto"/>
-        <w:jc w:val="both"/>
-        <w:rPr>
-          <w:rFonts w:cstheme="minorHAnsi"/>
-          <w:color w:val="FF0000"/>
-          <w:sz w:val="24"/>
-          <w:szCs w:val="24"/>
-          <w:lang w:val="fr-FR"/>
-        </w:rPr>
-      </w:pPr>
-      <w:r>
-        <w:rPr>
-          <w:rFonts w:cstheme="minorHAnsi"/>
-          <w:color w:val="FF0000"/>
-          <w:sz w:val="24"/>
-          <w:szCs w:val="24"/>
-          <w:lang w:val="fr-FR"/>
-        </w:rPr>
-        <w:t>Il s’agit de la plateforme RedCap hébergée en interne à l’ICM (</w:t>
+        <w:t xml:space="preserve">- Le lien vers la plateforme de recueil des données n’est pas mentionné. Cette plateforme doit être institutionnelle (par ex de type </w:t>
+      </w:r>
+      <w:proofErr w:type="spellStart"/>
+      <w:r>
+        <w:rPr>
+          <w:rFonts w:cstheme="minorHAnsi"/>
+          <w:color w:val="000000"/>
+          <w:sz w:val="24"/>
+          <w:szCs w:val="24"/>
+          <w:lang w:val="fr-FR"/>
+        </w:rPr>
+        <w:t>LimeSurvey</w:t>
+      </w:r>
+      <w:proofErr w:type="spellEnd"/>
+      <w:r>
+        <w:rPr>
+          <w:rFonts w:cstheme="minorHAnsi"/>
+          <w:color w:val="000000"/>
+          <w:sz w:val="24"/>
+          <w:szCs w:val="24"/>
+          <w:lang w:val="fr-FR"/>
+        </w:rPr>
+        <w:t>) et non hébergée par un acteur extérieur comme Google.</w:t>
+      </w:r>
+    </w:p>
+    <w:p>
+      <w:pPr>
+        <w:autoSpaceDE w:val="0"/>
+        <w:autoSpaceDN w:val="0"/>
+        <w:adjustRightInd w:val="0"/>
+        <w:spacing w:after="0" w:line="240" w:lineRule="auto"/>
+        <w:jc w:val="both"/>
+        <w:rPr>
+          <w:rFonts w:cstheme="minorHAnsi"/>
+          <w:color w:val="FF0000"/>
+          <w:sz w:val="24"/>
+          <w:szCs w:val="24"/>
+          <w:lang w:val="fr-FR"/>
+        </w:rPr>
+      </w:pPr>
+      <w:r>
+        <w:rPr>
+          <w:rFonts w:cstheme="minorHAnsi"/>
+          <w:color w:val="FF0000"/>
+          <w:sz w:val="24"/>
+          <w:szCs w:val="24"/>
+          <w:lang w:val="fr-FR"/>
+        </w:rPr>
+        <w:t xml:space="preserve">Il s’agit de la plateforme </w:t>
+      </w:r>
+      <w:proofErr w:type="spellStart"/>
+      <w:r>
+        <w:rPr>
+          <w:rFonts w:cstheme="minorHAnsi"/>
+          <w:color w:val="FF0000"/>
+          <w:sz w:val="24"/>
+          <w:szCs w:val="24"/>
+          <w:lang w:val="fr-FR"/>
+        </w:rPr>
+        <w:t>RedCap</w:t>
+      </w:r>
+      <w:proofErr w:type="spellEnd"/>
+      <w:r>
+        <w:rPr>
+          <w:rFonts w:cstheme="minorHAnsi"/>
+          <w:color w:val="FF0000"/>
+          <w:sz w:val="24"/>
+          <w:szCs w:val="24"/>
+          <w:lang w:val="fr-FR"/>
+        </w:rPr>
+        <w:t xml:space="preserve"> hébergée en interne à l’ICM (</w:t>
       </w:r>
       <w:r>
         <w:rPr>
@@ -2975,7 +3750,31 @@
           <w:szCs w:val="24"/>
           <w:lang w:val="fr-FR"/>
         </w:rPr>
-        <w:t>- Plusieurs détails : dans le questionnaire page 19, il faudrait que le champ de réponse sur l’âge soit borné inférieurement par 18 et non 1 ; "statut martial" au lieu de "marital" ; dans le formulaire de consentement, il y a trois fois "Je consenT",</w:t>
+        <w:t xml:space="preserve">- Plusieurs détails : dans le questionnaire page 19, il faudrait que le champ de réponse sur l’âge soit borné inférieurement par 18 et non 1 ; "statut martial" au lieu de "marital" ; dans le formulaire de consentement, il y a trois fois "Je </w:t>
+      </w:r>
+      <w:proofErr w:type="spellStart"/>
+      <w:proofErr w:type="gramStart"/>
+      <w:r>
+        <w:rPr>
+          <w:rFonts w:cstheme="minorHAnsi"/>
+          <w:color w:val="000000"/>
+          <w:sz w:val="24"/>
+          <w:szCs w:val="24"/>
+          <w:lang w:val="fr-FR"/>
+        </w:rPr>
+        <w:t>consenT</w:t>
+      </w:r>
+      <w:proofErr w:type="spellEnd"/>
+      <w:proofErr w:type="gramEnd"/>
+      <w:r>
+        <w:rPr>
+          <w:rFonts w:cstheme="minorHAnsi"/>
+          <w:color w:val="000000"/>
+          <w:sz w:val="24"/>
+          <w:szCs w:val="24"/>
+          <w:lang w:val="fr-FR"/>
+        </w:rPr>
+        <w:t>",</w:t>
       </w:r>
     </w:p>
     <w:p>

</xml_diff>